<commit_message>
fixed lab1 and lab2
</commit_message>
<xml_diff>
--- a/Lab 1. Sampling/Lab1_DSP.docx
+++ b/Lab 1. Sampling/Lab1_DSP.docx
@@ -600,15 +600,7 @@
           <w:sz w:val="28"/>
           <w:szCs w:val="28"/>
         </w:rPr>
-        <w:t xml:space="preserve">Мишин </w:t>
-      </w:r>
-      <w:proofErr w:type="gramStart"/>
-      <w:r>
-        <w:rPr>
-          <w:sz w:val="28"/>
-          <w:szCs w:val="28"/>
-        </w:rPr>
-        <w:t>Ф</w:t>
+        <w:t>Мишин Ф</w:t>
       </w:r>
       <w:r>
         <w:rPr>
@@ -624,7 +616,6 @@
         </w:rPr>
         <w:t>Р</w:t>
       </w:r>
-      <w:proofErr w:type="gramEnd"/>
       <w:r>
         <w:rPr>
           <w:b/>
@@ -901,6 +892,1068 @@
     </w:p>
     <w:p>
       <w:pPr>
+        <w:spacing w:after="160" w:line="259" w:lineRule="auto"/>
+        <w:contextualSpacing/>
+        <w:jc w:val="both"/>
+        <w:rPr>
+          <w:rFonts w:eastAsiaTheme="minorEastAsia"/>
+          <w:sz w:val="28"/>
+          <w:szCs w:val="28"/>
+        </w:rPr>
+      </w:pPr>
+      <w:r>
+        <w:rPr>
+          <w:sz w:val="28"/>
+          <w:szCs w:val="28"/>
+        </w:rPr>
+        <w:t xml:space="preserve">Прямоугольный импульс: </w:t>
+      </w:r>
+      <m:oMath>
+        <m:r>
+          <w:rPr>
+            <w:rFonts w:ascii="Cambria Math" w:hAnsi="Cambria Math"/>
+            <w:sz w:val="28"/>
+            <w:szCs w:val="28"/>
+          </w:rPr>
+          <m:t>U</m:t>
+        </m:r>
+        <m:d>
+          <m:dPr>
+            <m:ctrlPr>
+              <w:rPr>
+                <w:rFonts w:ascii="Cambria Math" w:hAnsi="Cambria Math"/>
+                <w:i/>
+                <w:sz w:val="28"/>
+                <w:szCs w:val="28"/>
+              </w:rPr>
+            </m:ctrlPr>
+          </m:dPr>
+          <m:e>
+            <m:r>
+              <w:rPr>
+                <w:rFonts w:ascii="Cambria Math" w:hAnsi="Cambria Math"/>
+                <w:sz w:val="28"/>
+                <w:szCs w:val="28"/>
+              </w:rPr>
+              <m:t>x</m:t>
+            </m:r>
+          </m:e>
+        </m:d>
+        <m:r>
+          <w:rPr>
+            <w:rFonts w:ascii="Cambria Math" w:hAnsi="Cambria Math"/>
+            <w:sz w:val="28"/>
+            <w:szCs w:val="28"/>
+          </w:rPr>
+          <m:t>=rect</m:t>
+        </m:r>
+        <m:d>
+          <m:dPr>
+            <m:ctrlPr>
+              <w:rPr>
+                <w:rFonts w:ascii="Cambria Math" w:hAnsi="Cambria Math"/>
+                <w:i/>
+                <w:sz w:val="28"/>
+                <w:szCs w:val="28"/>
+              </w:rPr>
+            </m:ctrlPr>
+          </m:dPr>
+          <m:e>
+            <m:f>
+              <m:fPr>
+                <m:ctrlPr>
+                  <w:rPr>
+                    <w:rFonts w:ascii="Cambria Math" w:hAnsi="Cambria Math"/>
+                    <w:i/>
+                    <w:sz w:val="28"/>
+                    <w:szCs w:val="28"/>
+                  </w:rPr>
+                </m:ctrlPr>
+              </m:fPr>
+              <m:num>
+                <m:r>
+                  <w:rPr>
+                    <w:rFonts w:ascii="Cambria Math" w:hAnsi="Cambria Math"/>
+                    <w:sz w:val="28"/>
+                    <w:szCs w:val="28"/>
+                  </w:rPr>
+                  <m:t>x</m:t>
+                </m:r>
+              </m:num>
+              <m:den>
+                <m:r>
+                  <w:rPr>
+                    <w:rFonts w:ascii="Cambria Math" w:hAnsi="Cambria Math"/>
+                    <w:sz w:val="28"/>
+                    <w:szCs w:val="28"/>
+                  </w:rPr>
+                  <m:t>L</m:t>
+                </m:r>
+              </m:den>
+            </m:f>
+          </m:e>
+        </m:d>
+        <m:r>
+          <w:rPr>
+            <w:rFonts w:ascii="Cambria Math" w:hAnsi="Cambria Math"/>
+            <w:sz w:val="28"/>
+            <w:szCs w:val="28"/>
+          </w:rPr>
+          <m:t>,</m:t>
+        </m:r>
+      </m:oMath>
+    </w:p>
+    <w:p>
+      <w:pPr>
+        <w:pStyle w:val="a3"/>
+        <w:jc w:val="both"/>
+        <w:rPr>
+          <w:sz w:val="28"/>
+          <w:szCs w:val="28"/>
+        </w:rPr>
+      </w:pPr>
+      <w:r>
+        <w:rPr>
+          <w:sz w:val="28"/>
+          <w:szCs w:val="28"/>
+        </w:rPr>
+        <w:t>где</w:t>
+      </w:r>
+    </w:p>
+    <w:p>
+      <w:pPr>
+        <w:pStyle w:val="a3"/>
+        <w:jc w:val="both"/>
+        <w:rPr>
+          <w:sz w:val="28"/>
+          <w:szCs w:val="28"/>
+        </w:rPr>
+      </w:pPr>
+      <w:r>
+        <w:rPr>
+          <w:sz w:val="28"/>
+          <w:szCs w:val="28"/>
+        </w:rPr>
+        <w:t xml:space="preserve">               </w:t>
+      </w:r>
+      <m:oMath>
+        <m:r>
+          <m:rPr>
+            <m:sty m:val="p"/>
+          </m:rPr>
+          <w:rPr>
+            <w:rFonts w:ascii="Cambria Math" w:hAnsi="Cambria Math"/>
+            <w:sz w:val="28"/>
+            <w:szCs w:val="28"/>
+          </w:rPr>
+          <m:t>rect</m:t>
+        </m:r>
+        <m:d>
+          <m:dPr>
+            <m:ctrlPr>
+              <w:rPr>
+                <w:rFonts w:ascii="Cambria Math" w:hAnsi="Cambria Math"/>
+                <w:sz w:val="28"/>
+                <w:szCs w:val="28"/>
+              </w:rPr>
+            </m:ctrlPr>
+          </m:dPr>
+          <m:e>
+            <m:r>
+              <m:rPr>
+                <m:sty m:val="p"/>
+              </m:rPr>
+              <w:rPr>
+                <w:rFonts w:ascii="Cambria Math" w:hAnsi="Cambria Math"/>
+                <w:sz w:val="28"/>
+                <w:szCs w:val="28"/>
+              </w:rPr>
+              <m:t>x</m:t>
+            </m:r>
+          </m:e>
+        </m:d>
+        <m:r>
+          <w:rPr>
+            <w:rFonts w:ascii="Cambria Math" w:hAnsi="Cambria Math"/>
+            <w:sz w:val="28"/>
+            <w:szCs w:val="28"/>
+          </w:rPr>
+          <m:t>=</m:t>
+        </m:r>
+        <m:d>
+          <m:dPr>
+            <m:begChr m:val="{"/>
+            <m:endChr m:val="}"/>
+            <m:ctrlPr>
+              <w:rPr>
+                <w:rFonts w:ascii="Cambria Math" w:hAnsi="Cambria Math"/>
+                <w:i/>
+                <w:sz w:val="28"/>
+                <w:szCs w:val="28"/>
+              </w:rPr>
+            </m:ctrlPr>
+          </m:dPr>
+          <m:e>
+            <m:m>
+              <m:mPr>
+                <m:mcs>
+                  <m:mc>
+                    <m:mcPr>
+                      <m:count m:val="1"/>
+                      <m:mcJc m:val="center"/>
+                    </m:mcPr>
+                  </m:mc>
+                </m:mcs>
+                <m:ctrlPr>
+                  <w:rPr>
+                    <w:rFonts w:ascii="Cambria Math" w:hAnsi="Cambria Math"/>
+                    <w:i/>
+                    <w:sz w:val="28"/>
+                    <w:szCs w:val="28"/>
+                  </w:rPr>
+                </m:ctrlPr>
+              </m:mPr>
+              <m:mr>
+                <m:e>
+                  <m:r>
+                    <w:rPr>
+                      <w:rFonts w:ascii="Cambria Math" w:hAnsi="Cambria Math"/>
+                      <w:sz w:val="28"/>
+                      <w:szCs w:val="28"/>
+                    </w:rPr>
+                    <m:t xml:space="preserve">1, </m:t>
+                  </m:r>
+                  <m:d>
+                    <m:dPr>
+                      <m:begChr m:val="|"/>
+                      <m:endChr m:val="|"/>
+                      <m:ctrlPr>
+                        <w:rPr>
+                          <w:rFonts w:ascii="Cambria Math" w:hAnsi="Cambria Math"/>
+                          <w:i/>
+                          <w:sz w:val="28"/>
+                          <w:szCs w:val="28"/>
+                        </w:rPr>
+                      </m:ctrlPr>
+                    </m:dPr>
+                    <m:e>
+                      <m:r>
+                        <w:rPr>
+                          <w:rFonts w:ascii="Cambria Math" w:hAnsi="Cambria Math"/>
+                          <w:sz w:val="28"/>
+                          <w:szCs w:val="28"/>
+                        </w:rPr>
+                        <m:t>x</m:t>
+                      </m:r>
+                    </m:e>
+                  </m:d>
+                  <m:r>
+                    <w:rPr>
+                      <w:rFonts w:ascii="Cambria Math" w:hAnsi="Cambria Math"/>
+                      <w:sz w:val="28"/>
+                      <w:szCs w:val="28"/>
+                    </w:rPr>
+                    <m:t>≤1</m:t>
+                  </m:r>
+                </m:e>
+              </m:mr>
+              <m:mr>
+                <m:e>
+                  <m:r>
+                    <w:rPr>
+                      <w:rFonts w:ascii="Cambria Math" w:hAnsi="Cambria Math"/>
+                      <w:sz w:val="28"/>
+                      <w:szCs w:val="28"/>
+                    </w:rPr>
+                    <m:t>0, в остальных случаях</m:t>
+                  </m:r>
+                </m:e>
+              </m:mr>
+            </m:m>
+          </m:e>
+        </m:d>
+      </m:oMath>
+      <w:r>
+        <w:rPr>
+          <w:sz w:val="28"/>
+          <w:szCs w:val="28"/>
+        </w:rPr>
+        <w:t xml:space="preserve"> </w:t>
+      </w:r>
+    </w:p>
+    <w:p>
+      <w:pPr>
+        <w:jc w:val="both"/>
+        <w:rPr>
+          <w:sz w:val="28"/>
+          <w:szCs w:val="28"/>
+        </w:rPr>
+      </w:pPr>
+      <w:r>
+        <w:rPr>
+          <w:sz w:val="28"/>
+          <w:szCs w:val="28"/>
+        </w:rPr>
+        <w:t>Сигнал Гаусса</w:t>
+      </w:r>
+    </w:p>
+    <w:p>
+      <w:pPr>
+        <w:jc w:val="both"/>
+        <w:rPr>
+          <w:rFonts w:eastAsiaTheme="minorEastAsia"/>
+          <w:sz w:val="28"/>
+          <w:szCs w:val="28"/>
+        </w:rPr>
+      </w:pPr>
+      <w:r>
+        <w:rPr>
+          <w:sz w:val="28"/>
+          <w:szCs w:val="28"/>
+        </w:rPr>
+        <w:t xml:space="preserve">                 </w:t>
+      </w:r>
+      <m:oMath>
+        <m:r>
+          <w:rPr>
+            <w:rFonts w:ascii="Cambria Math" w:hAnsi="Cambria Math"/>
+            <w:sz w:val="28"/>
+            <w:szCs w:val="28"/>
+          </w:rPr>
+          <m:t>U</m:t>
+        </m:r>
+        <m:d>
+          <m:dPr>
+            <m:ctrlPr>
+              <w:rPr>
+                <w:rFonts w:ascii="Cambria Math" w:hAnsi="Cambria Math"/>
+                <w:i/>
+                <w:sz w:val="28"/>
+                <w:szCs w:val="28"/>
+              </w:rPr>
+            </m:ctrlPr>
+          </m:dPr>
+          <m:e>
+            <m:r>
+              <w:rPr>
+                <w:rFonts w:ascii="Cambria Math" w:hAnsi="Cambria Math"/>
+                <w:sz w:val="28"/>
+                <w:szCs w:val="28"/>
+              </w:rPr>
+              <m:t>x</m:t>
+            </m:r>
+          </m:e>
+        </m:d>
+        <m:r>
+          <w:rPr>
+            <w:rFonts w:ascii="Cambria Math" w:hAnsi="Cambria Math"/>
+            <w:sz w:val="28"/>
+            <w:szCs w:val="28"/>
+          </w:rPr>
+          <m:t>=Aexp(-</m:t>
+        </m:r>
+        <m:f>
+          <m:fPr>
+            <m:ctrlPr>
+              <w:rPr>
+                <w:rFonts w:ascii="Cambria Math" w:hAnsi="Cambria Math"/>
+                <w:i/>
+                <w:sz w:val="28"/>
+                <w:szCs w:val="28"/>
+              </w:rPr>
+            </m:ctrlPr>
+          </m:fPr>
+          <m:num>
+            <m:sSup>
+              <m:sSupPr>
+                <m:ctrlPr>
+                  <w:rPr>
+                    <w:rFonts w:ascii="Cambria Math" w:hAnsi="Cambria Math"/>
+                    <w:i/>
+                    <w:sz w:val="28"/>
+                    <w:szCs w:val="28"/>
+                  </w:rPr>
+                </m:ctrlPr>
+              </m:sSupPr>
+              <m:e>
+                <m:r>
+                  <w:rPr>
+                    <w:rFonts w:ascii="Cambria Math" w:hAnsi="Cambria Math"/>
+                    <w:sz w:val="28"/>
+                    <w:szCs w:val="28"/>
+                  </w:rPr>
+                  <m:t>x</m:t>
+                </m:r>
+              </m:e>
+              <m:sup>
+                <m:r>
+                  <w:rPr>
+                    <w:rFonts w:ascii="Cambria Math" w:hAnsi="Cambria Math"/>
+                    <w:sz w:val="28"/>
+                    <w:szCs w:val="28"/>
+                  </w:rPr>
+                  <m:t>2</m:t>
+                </m:r>
+              </m:sup>
+            </m:sSup>
+          </m:num>
+          <m:den>
+            <m:sSup>
+              <m:sSupPr>
+                <m:ctrlPr>
+                  <w:rPr>
+                    <w:rFonts w:ascii="Cambria Math" w:hAnsi="Cambria Math"/>
+                    <w:i/>
+                    <w:sz w:val="28"/>
+                    <w:szCs w:val="28"/>
+                  </w:rPr>
+                </m:ctrlPr>
+              </m:sSupPr>
+              <m:e>
+                <m:r>
+                  <w:rPr>
+                    <w:rFonts w:ascii="Cambria Math" w:hAnsi="Cambria Math"/>
+                    <w:sz w:val="28"/>
+                    <w:szCs w:val="28"/>
+                  </w:rPr>
+                  <m:t>σ</m:t>
+                </m:r>
+              </m:e>
+              <m:sup>
+                <m:r>
+                  <w:rPr>
+                    <w:rFonts w:ascii="Cambria Math" w:hAnsi="Cambria Math"/>
+                    <w:sz w:val="28"/>
+                    <w:szCs w:val="28"/>
+                  </w:rPr>
+                  <m:t>2</m:t>
+                </m:r>
+              </m:sup>
+            </m:sSup>
+          </m:den>
+        </m:f>
+      </m:oMath>
+      <w:r>
+        <w:rPr>
+          <w:rFonts w:eastAsiaTheme="minorEastAsia"/>
+          <w:sz w:val="28"/>
+          <w:szCs w:val="28"/>
+        </w:rPr>
+        <w:t>)</w:t>
+      </w:r>
+    </w:p>
+    <w:p>
+      <w:pPr>
+        <w:jc w:val="both"/>
+        <w:rPr>
+          <w:rFonts w:eastAsiaTheme="minorEastAsia"/>
+          <w:sz w:val="28"/>
+          <w:szCs w:val="28"/>
+        </w:rPr>
+      </w:pPr>
+      <w:r>
+        <w:rPr>
+          <w:rFonts w:eastAsiaTheme="minorEastAsia"/>
+          <w:sz w:val="28"/>
+          <w:szCs w:val="28"/>
+        </w:rPr>
+        <w:t xml:space="preserve">   Значение </w:t>
+      </w:r>
+      <w:r>
+        <w:rPr>
+          <w:rFonts w:eastAsiaTheme="minorEastAsia"/>
+          <w:sz w:val="28"/>
+          <w:szCs w:val="28"/>
+          <w:lang w:val="en-US"/>
+        </w:rPr>
+        <w:t>L</w:t>
+      </w:r>
+      <w:r>
+        <w:rPr>
+          <w:rFonts w:eastAsiaTheme="minorEastAsia"/>
+          <w:sz w:val="28"/>
+          <w:szCs w:val="28"/>
+        </w:rPr>
+        <w:t xml:space="preserve"> в случае </w:t>
+      </w:r>
+      <w:r>
+        <w:rPr>
+          <w:rFonts w:eastAsiaTheme="minorEastAsia"/>
+          <w:sz w:val="28"/>
+          <w:szCs w:val="28"/>
+        </w:rPr>
+        <w:t>прямоугольного импульса</w:t>
+      </w:r>
+      <w:r>
+        <w:rPr>
+          <w:rFonts w:eastAsiaTheme="minorEastAsia"/>
+          <w:sz w:val="28"/>
+          <w:szCs w:val="28"/>
+        </w:rPr>
+        <w:t xml:space="preserve"> – в пределах [1,3].</w:t>
+      </w:r>
+    </w:p>
+    <w:p>
+      <w:pPr>
+        <w:jc w:val="both"/>
+        <w:rPr>
+          <w:rFonts w:eastAsiaTheme="minorEastAsia"/>
+          <w:sz w:val="28"/>
+          <w:szCs w:val="28"/>
+        </w:rPr>
+      </w:pPr>
+      <w:r>
+        <w:rPr>
+          <w:rFonts w:eastAsiaTheme="minorEastAsia"/>
+          <w:sz w:val="28"/>
+          <w:szCs w:val="28"/>
+        </w:rPr>
+        <w:t xml:space="preserve">    В случае </w:t>
+      </w:r>
+      <w:r>
+        <w:rPr>
+          <w:rFonts w:eastAsiaTheme="minorEastAsia"/>
+          <w:sz w:val="28"/>
+          <w:szCs w:val="28"/>
+        </w:rPr>
+        <w:t>Гауссовского фильтра</w:t>
+      </w:r>
+      <w:r>
+        <w:rPr>
+          <w:rFonts w:eastAsiaTheme="minorEastAsia"/>
+          <w:sz w:val="28"/>
+          <w:szCs w:val="28"/>
+        </w:rPr>
+        <w:t xml:space="preserve">  </w:t>
+      </w:r>
+      <w:r>
+        <w:rPr>
+          <w:rFonts w:eastAsiaTheme="minorEastAsia"/>
+          <w:sz w:val="28"/>
+          <w:szCs w:val="28"/>
+          <w:lang w:val="en-US"/>
+        </w:rPr>
+        <w:t>A</w:t>
+      </w:r>
+      <w:r>
+        <w:rPr>
+          <w:rFonts w:eastAsiaTheme="minorEastAsia"/>
+          <w:sz w:val="28"/>
+          <w:szCs w:val="28"/>
+        </w:rPr>
+        <w:t xml:space="preserve">=1, </w:t>
+      </w:r>
+      <m:oMath>
+        <m:r>
+          <w:rPr>
+            <w:rFonts w:ascii="Cambria Math" w:eastAsiaTheme="minorEastAsia" w:hAnsi="Cambria Math"/>
+            <w:sz w:val="28"/>
+            <w:szCs w:val="28"/>
+            <w:lang w:val="en-US"/>
+          </w:rPr>
+          <m:t>σ</m:t>
+        </m:r>
+      </m:oMath>
+      <w:r>
+        <w:rPr>
+          <w:rFonts w:eastAsiaTheme="minorEastAsia"/>
+          <w:sz w:val="28"/>
+          <w:szCs w:val="28"/>
+        </w:rPr>
+        <w:t xml:space="preserve"> в пределах [1,2]</w:t>
+      </w:r>
+    </w:p>
+    <w:p>
+      <w:pPr>
+        <w:pStyle w:val="a3"/>
+        <w:numPr>
+          <w:ilvl w:val="0"/>
+          <w:numId w:val="25"/>
+        </w:numPr>
+        <w:spacing w:after="160" w:line="259" w:lineRule="auto"/>
+        <w:contextualSpacing/>
+        <w:jc w:val="both"/>
+        <w:rPr>
+          <w:rFonts w:eastAsiaTheme="minorEastAsia"/>
+          <w:sz w:val="28"/>
+          <w:szCs w:val="28"/>
+        </w:rPr>
+      </w:pPr>
+      <w:r>
+        <w:rPr>
+          <w:sz w:val="28"/>
+          <w:szCs w:val="28"/>
+        </w:rPr>
+        <w:t xml:space="preserve">Выполняем дискретизацию сигналов с заданным постоянным шагом </w:t>
+      </w:r>
+      <m:oMath>
+        <m:r>
+          <w:rPr>
+            <w:rFonts w:ascii="Cambria Math" w:hAnsi="Cambria Math"/>
+            <w:sz w:val="28"/>
+            <w:szCs w:val="28"/>
+          </w:rPr>
+          <m:t>∆</m:t>
+        </m:r>
+        <m:r>
+          <w:rPr>
+            <w:rFonts w:ascii="Cambria Math" w:hAnsi="Cambria Math"/>
+            <w:sz w:val="28"/>
+            <w:szCs w:val="28"/>
+            <w:lang w:val="en-US"/>
+          </w:rPr>
+          <m:t>x</m:t>
+        </m:r>
+      </m:oMath>
+    </w:p>
+    <w:p>
+      <w:pPr>
+        <w:pStyle w:val="a3"/>
+        <w:numPr>
+          <w:ilvl w:val="0"/>
+          <w:numId w:val="25"/>
+        </w:numPr>
+        <w:spacing w:after="160" w:line="259" w:lineRule="auto"/>
+        <w:contextualSpacing/>
+        <w:jc w:val="both"/>
+        <w:rPr>
+          <w:rFonts w:eastAsiaTheme="minorEastAsia"/>
+          <w:sz w:val="28"/>
+          <w:szCs w:val="28"/>
+        </w:rPr>
+      </w:pPr>
+      <w:r>
+        <w:rPr>
+          <w:rFonts w:eastAsiaTheme="minorEastAsia"/>
+          <w:sz w:val="28"/>
+          <w:szCs w:val="28"/>
+        </w:rPr>
+        <w:t>Восстанавливаем значение каждой функции по формуле Котельникова</w:t>
+      </w:r>
+    </w:p>
+    <w:p>
+      <w:pPr>
+        <w:jc w:val="both"/>
+        <w:rPr>
+          <w:rFonts w:eastAsiaTheme="minorEastAsia"/>
+          <w:sz w:val="28"/>
+          <w:szCs w:val="28"/>
+        </w:rPr>
+      </w:pPr>
+      <w:r>
+        <w:rPr>
+          <w:rFonts w:eastAsiaTheme="minorEastAsia"/>
+          <w:sz w:val="28"/>
+          <w:szCs w:val="28"/>
+        </w:rPr>
+        <w:t xml:space="preserve">             </w:t>
+      </w:r>
+      <m:oMath>
+        <m:r>
+          <w:rPr>
+            <w:rFonts w:ascii="Cambria Math" w:eastAsiaTheme="minorEastAsia" w:hAnsi="Cambria Math"/>
+            <w:sz w:val="28"/>
+            <w:szCs w:val="28"/>
+          </w:rPr>
+          <m:t>U</m:t>
+        </m:r>
+        <m:d>
+          <m:dPr>
+            <m:ctrlPr>
+              <w:rPr>
+                <w:rFonts w:ascii="Cambria Math" w:eastAsiaTheme="minorEastAsia" w:hAnsi="Cambria Math"/>
+                <w:i/>
+                <w:sz w:val="28"/>
+                <w:szCs w:val="28"/>
+              </w:rPr>
+            </m:ctrlPr>
+          </m:dPr>
+          <m:e>
+            <m:r>
+              <w:rPr>
+                <w:rFonts w:ascii="Cambria Math" w:eastAsiaTheme="minorEastAsia" w:hAnsi="Cambria Math"/>
+                <w:sz w:val="28"/>
+                <w:szCs w:val="28"/>
+              </w:rPr>
+              <m:t>x</m:t>
+            </m:r>
+          </m:e>
+        </m:d>
+        <m:r>
+          <w:rPr>
+            <w:rFonts w:ascii="Cambria Math" w:eastAsiaTheme="minorEastAsia" w:hAnsi="Cambria Math"/>
+            <w:sz w:val="28"/>
+            <w:szCs w:val="28"/>
+          </w:rPr>
+          <m:t>=</m:t>
+        </m:r>
+        <m:nary>
+          <m:naryPr>
+            <m:chr m:val="∑"/>
+            <m:limLoc m:val="undOvr"/>
+            <m:ctrlPr>
+              <w:rPr>
+                <w:rFonts w:ascii="Cambria Math" w:eastAsiaTheme="minorEastAsia" w:hAnsi="Cambria Math"/>
+                <w:i/>
+                <w:sz w:val="28"/>
+                <w:szCs w:val="28"/>
+              </w:rPr>
+            </m:ctrlPr>
+          </m:naryPr>
+          <m:sub>
+            <m:r>
+              <w:rPr>
+                <w:rFonts w:ascii="Cambria Math" w:eastAsiaTheme="minorEastAsia" w:hAnsi="Cambria Math"/>
+                <w:sz w:val="28"/>
+                <w:szCs w:val="28"/>
+              </w:rPr>
+              <m:t>k=-∞</m:t>
+            </m:r>
+          </m:sub>
+          <m:sup>
+            <m:r>
+              <w:rPr>
+                <w:rFonts w:ascii="Cambria Math" w:eastAsiaTheme="minorEastAsia" w:hAnsi="Cambria Math"/>
+                <w:sz w:val="28"/>
+                <w:szCs w:val="28"/>
+              </w:rPr>
+              <m:t>k=+∞</m:t>
+            </m:r>
+          </m:sup>
+          <m:e>
+            <m:r>
+              <w:rPr>
+                <w:rFonts w:ascii="Cambria Math" w:eastAsiaTheme="minorEastAsia" w:hAnsi="Cambria Math"/>
+                <w:sz w:val="28"/>
+                <w:szCs w:val="28"/>
+              </w:rPr>
+              <m:t>U</m:t>
+            </m:r>
+            <m:d>
+              <m:dPr>
+                <m:ctrlPr>
+                  <w:rPr>
+                    <w:rFonts w:ascii="Cambria Math" w:eastAsiaTheme="minorEastAsia" w:hAnsi="Cambria Math"/>
+                    <w:i/>
+                    <w:sz w:val="28"/>
+                    <w:szCs w:val="28"/>
+                  </w:rPr>
+                </m:ctrlPr>
+              </m:dPr>
+              <m:e>
+                <m:r>
+                  <w:rPr>
+                    <w:rFonts w:ascii="Cambria Math" w:eastAsiaTheme="minorEastAsia" w:hAnsi="Cambria Math"/>
+                    <w:sz w:val="28"/>
+                    <w:szCs w:val="28"/>
+                  </w:rPr>
+                  <m:t>k∆x</m:t>
+                </m:r>
+              </m:e>
+            </m:d>
+            <m:r>
+              <w:rPr>
+                <w:rFonts w:ascii="Cambria Math" w:eastAsiaTheme="minorEastAsia" w:hAnsi="Cambria Math"/>
+                <w:sz w:val="28"/>
+                <w:szCs w:val="28"/>
+              </w:rPr>
+              <m:t>sinc(</m:t>
+            </m:r>
+          </m:e>
+        </m:nary>
+        <m:r>
+          <w:rPr>
+            <w:rFonts w:ascii="Cambria Math" w:eastAsiaTheme="minorEastAsia" w:hAnsi="Cambria Math"/>
+            <w:sz w:val="28"/>
+            <w:szCs w:val="28"/>
+          </w:rPr>
+          <m:t>2</m:t>
+        </m:r>
+        <m:r>
+          <w:rPr>
+            <w:rFonts w:ascii="Cambria Math" w:eastAsiaTheme="minorEastAsia" w:hAnsi="Cambria Math"/>
+            <w:sz w:val="28"/>
+            <w:szCs w:val="28"/>
+            <w:lang w:val="en-US"/>
+          </w:rPr>
+          <m:t>πF</m:t>
+        </m:r>
+        <m:r>
+          <w:rPr>
+            <w:rFonts w:ascii="Cambria Math" w:eastAsiaTheme="minorEastAsia" w:hAnsi="Cambria Math"/>
+            <w:sz w:val="28"/>
+            <w:szCs w:val="28"/>
+          </w:rPr>
+          <m:t>(</m:t>
+        </m:r>
+        <m:r>
+          <w:rPr>
+            <w:rFonts w:ascii="Cambria Math" w:eastAsiaTheme="minorEastAsia" w:hAnsi="Cambria Math"/>
+            <w:sz w:val="28"/>
+            <w:szCs w:val="28"/>
+            <w:lang w:val="en-US"/>
+          </w:rPr>
+          <m:t>x</m:t>
+        </m:r>
+        <m:r>
+          <w:rPr>
+            <w:rFonts w:ascii="Cambria Math" w:eastAsiaTheme="minorEastAsia" w:hAnsi="Cambria Math"/>
+            <w:sz w:val="28"/>
+            <w:szCs w:val="28"/>
+          </w:rPr>
+          <m:t>-</m:t>
+        </m:r>
+        <m:f>
+          <m:fPr>
+            <m:ctrlPr>
+              <w:rPr>
+                <w:rFonts w:ascii="Cambria Math" w:eastAsiaTheme="minorEastAsia" w:hAnsi="Cambria Math"/>
+                <w:i/>
+                <w:sz w:val="28"/>
+                <w:szCs w:val="28"/>
+                <w:lang w:val="en-US"/>
+              </w:rPr>
+            </m:ctrlPr>
+          </m:fPr>
+          <m:num>
+            <m:r>
+              <w:rPr>
+                <w:rFonts w:ascii="Cambria Math" w:eastAsiaTheme="minorEastAsia" w:hAnsi="Cambria Math"/>
+                <w:sz w:val="28"/>
+                <w:szCs w:val="28"/>
+                <w:lang w:val="en-US"/>
+              </w:rPr>
+              <m:t>k</m:t>
+            </m:r>
+          </m:num>
+          <m:den>
+            <m:r>
+              <w:rPr>
+                <w:rFonts w:ascii="Cambria Math" w:eastAsiaTheme="minorEastAsia" w:hAnsi="Cambria Math"/>
+                <w:sz w:val="28"/>
+                <w:szCs w:val="28"/>
+              </w:rPr>
+              <m:t>2</m:t>
+            </m:r>
+            <m:r>
+              <w:rPr>
+                <w:rFonts w:ascii="Cambria Math" w:eastAsiaTheme="minorEastAsia" w:hAnsi="Cambria Math"/>
+                <w:sz w:val="28"/>
+                <w:szCs w:val="28"/>
+                <w:lang w:val="en-US"/>
+              </w:rPr>
+              <m:t>F</m:t>
+            </m:r>
+          </m:den>
+        </m:f>
+      </m:oMath>
+      <w:r>
+        <w:rPr>
+          <w:rFonts w:eastAsiaTheme="minorEastAsia"/>
+          <w:sz w:val="28"/>
+          <w:szCs w:val="28"/>
+        </w:rPr>
+        <w:t>))</w:t>
+      </w:r>
+    </w:p>
+    <w:p>
+      <w:pPr>
+        <w:jc w:val="both"/>
+        <w:rPr>
+          <w:rFonts w:eastAsiaTheme="minorEastAsia"/>
+          <w:sz w:val="28"/>
+          <w:szCs w:val="28"/>
+        </w:rPr>
+      </w:pPr>
+      <w:r>
+        <w:rPr>
+          <w:rFonts w:eastAsiaTheme="minorEastAsia"/>
+          <w:sz w:val="28"/>
+          <w:szCs w:val="28"/>
+        </w:rPr>
+        <w:t xml:space="preserve">     Где</w:t>
+      </w:r>
+    </w:p>
+    <w:p>
+      <w:pPr>
+        <w:jc w:val="both"/>
+        <w:rPr>
+          <w:rFonts w:eastAsiaTheme="minorEastAsia"/>
+          <w:sz w:val="28"/>
+          <w:szCs w:val="28"/>
+        </w:rPr>
+      </w:pPr>
+      <w:r>
+        <w:rPr>
+          <w:rFonts w:eastAsiaTheme="minorEastAsia"/>
+          <w:sz w:val="28"/>
+          <w:szCs w:val="28"/>
+        </w:rPr>
+        <w:t xml:space="preserve">            </w:t>
+      </w:r>
+      <m:oMath>
+        <m:r>
+          <w:rPr>
+            <w:rFonts w:ascii="Cambria Math" w:eastAsiaTheme="minorEastAsia" w:hAnsi="Cambria Math"/>
+            <w:sz w:val="28"/>
+            <w:szCs w:val="28"/>
+          </w:rPr>
+          <m:t>sinc</m:t>
+        </m:r>
+        <m:d>
+          <m:dPr>
+            <m:ctrlPr>
+              <w:rPr>
+                <w:rFonts w:ascii="Cambria Math" w:eastAsiaTheme="minorEastAsia" w:hAnsi="Cambria Math"/>
+                <w:i/>
+                <w:sz w:val="28"/>
+                <w:szCs w:val="28"/>
+              </w:rPr>
+            </m:ctrlPr>
+          </m:dPr>
+          <m:e>
+            <m:r>
+              <w:rPr>
+                <w:rFonts w:ascii="Cambria Math" w:eastAsiaTheme="minorEastAsia" w:hAnsi="Cambria Math"/>
+                <w:sz w:val="28"/>
+                <w:szCs w:val="28"/>
+              </w:rPr>
+              <m:t>x</m:t>
+            </m:r>
+          </m:e>
+        </m:d>
+        <m:r>
+          <w:rPr>
+            <w:rFonts w:ascii="Cambria Math" w:eastAsiaTheme="minorEastAsia" w:hAnsi="Cambria Math"/>
+            <w:sz w:val="28"/>
+            <w:szCs w:val="28"/>
+          </w:rPr>
+          <m:t>=</m:t>
+        </m:r>
+        <m:f>
+          <m:fPr>
+            <m:ctrlPr>
+              <w:rPr>
+                <w:rFonts w:ascii="Cambria Math" w:eastAsiaTheme="minorEastAsia" w:hAnsi="Cambria Math"/>
+                <w:i/>
+                <w:sz w:val="28"/>
+                <w:szCs w:val="28"/>
+              </w:rPr>
+            </m:ctrlPr>
+          </m:fPr>
+          <m:num>
+            <m:r>
+              <m:rPr>
+                <m:sty m:val="p"/>
+              </m:rPr>
+              <w:rPr>
+                <w:rFonts w:ascii="Cambria Math" w:eastAsiaTheme="minorEastAsia" w:hAnsi="Cambria Math"/>
+                <w:sz w:val="28"/>
+                <w:szCs w:val="28"/>
+              </w:rPr>
+              <m:t>sin⁡</m:t>
+            </m:r>
+            <m:r>
+              <w:rPr>
+                <w:rFonts w:ascii="Cambria Math" w:eastAsiaTheme="minorEastAsia" w:hAnsi="Cambria Math"/>
+                <w:sz w:val="28"/>
+                <w:szCs w:val="28"/>
+              </w:rPr>
+              <m:t>(x)</m:t>
+            </m:r>
+          </m:num>
+          <m:den>
+            <m:r>
+              <w:rPr>
+                <w:rFonts w:ascii="Cambria Math" w:eastAsiaTheme="minorEastAsia" w:hAnsi="Cambria Math"/>
+                <w:sz w:val="28"/>
+                <w:szCs w:val="28"/>
+              </w:rPr>
+              <m:t>x</m:t>
+            </m:r>
+          </m:den>
+        </m:f>
+        <m:r>
+          <w:rPr>
+            <w:rFonts w:ascii="Cambria Math" w:eastAsiaTheme="minorEastAsia" w:hAnsi="Cambria Math"/>
+            <w:sz w:val="28"/>
+            <w:szCs w:val="28"/>
+          </w:rPr>
+          <m:t>,  F=</m:t>
+        </m:r>
+        <m:f>
+          <m:fPr>
+            <m:ctrlPr>
+              <w:rPr>
+                <w:rFonts w:ascii="Cambria Math" w:eastAsiaTheme="minorEastAsia" w:hAnsi="Cambria Math"/>
+                <w:i/>
+                <w:sz w:val="28"/>
+                <w:szCs w:val="28"/>
+              </w:rPr>
+            </m:ctrlPr>
+          </m:fPr>
+          <m:num>
+            <m:r>
+              <w:rPr>
+                <w:rFonts w:ascii="Cambria Math" w:eastAsiaTheme="minorEastAsia" w:hAnsi="Cambria Math"/>
+                <w:sz w:val="28"/>
+                <w:szCs w:val="28"/>
+              </w:rPr>
+              <m:t>1</m:t>
+            </m:r>
+          </m:num>
+          <m:den>
+            <m:r>
+              <w:rPr>
+                <w:rFonts w:ascii="Cambria Math" w:eastAsiaTheme="minorEastAsia" w:hAnsi="Cambria Math"/>
+                <w:sz w:val="28"/>
+                <w:szCs w:val="28"/>
+              </w:rPr>
+              <m:t>2∆x</m:t>
+            </m:r>
+          </m:den>
+        </m:f>
+      </m:oMath>
+    </w:p>
+    <w:p>
+      <w:pPr>
+        <w:pStyle w:val="a3"/>
+        <w:numPr>
+          <w:ilvl w:val="0"/>
+          <w:numId w:val="25"/>
+        </w:numPr>
+        <w:spacing w:after="160" w:line="259" w:lineRule="auto"/>
+        <w:contextualSpacing/>
+        <w:jc w:val="both"/>
+        <w:rPr>
+          <w:rFonts w:eastAsiaTheme="minorEastAsia"/>
+          <w:sz w:val="28"/>
+          <w:szCs w:val="28"/>
+        </w:rPr>
+      </w:pPr>
+      <w:r>
+        <w:rPr>
+          <w:rFonts w:eastAsiaTheme="minorEastAsia"/>
+          <w:sz w:val="28"/>
+          <w:szCs w:val="28"/>
+        </w:rPr>
+        <w:t>Отображаем каждую функцию ( исходную и восстановленную) на графике</w:t>
+      </w:r>
+    </w:p>
+    <w:p>
+      <w:pPr>
+        <w:shd w:val="clear" w:color="auto" w:fill="FFFFFF"/>
+        <w:spacing w:before="60" w:after="100" w:afterAutospacing="1"/>
+        <w:rPr>
+          <w:color w:val="24292E"/>
+          <w:sz w:val="28"/>
+          <w:szCs w:val="28"/>
+          <w:lang w:eastAsia="ru-RU"/>
+        </w:rPr>
+      </w:pPr>
+    </w:p>
+    <w:p>
+      <w:pPr>
         <w:shd w:val="clear" w:color="auto" w:fill="FFFFFF"/>
         <w:spacing w:before="60" w:after="100" w:afterAutospacing="1"/>
         <w:ind w:left="720"/>
@@ -927,55 +1980,211 @@
     </w:p>
     <w:p>
       <w:pPr>
-        <w:pStyle w:val="1"/>
-      </w:pPr>
-      <w:r>
-        <w:t>Заключение</w:t>
+        <w:keepNext/>
+        <w:shd w:val="clear" w:color="auto" w:fill="FFFFFF"/>
+        <w:spacing w:before="60" w:after="100" w:afterAutospacing="1"/>
+        <w:ind w:left="720"/>
+      </w:pPr>
+      <w:r>
+        <w:rPr>
+          <w:noProof/>
+        </w:rPr>
+        <w:lastRenderedPageBreak/>
+        <w:drawing>
+          <wp:inline distT="0" distB="0" distL="0" distR="0" wp14:anchorId="3CEA3B19" wp14:editId="00E9FFE8">
+            <wp:extent cx="4961050" cy="4008467"/>
+            <wp:effectExtent l="0" t="0" r="0" b="0"/>
+            <wp:docPr id="1" name="Рисунок 1"/>
+            <wp:cNvGraphicFramePr>
+              <a:graphicFrameLocks xmlns:a="http://schemas.openxmlformats.org/drawingml/2006/main" noChangeAspect="1"/>
+            </wp:cNvGraphicFramePr>
+            <a:graphic xmlns:a="http://schemas.openxmlformats.org/drawingml/2006/main">
+              <a:graphicData uri="http://schemas.openxmlformats.org/drawingml/2006/picture">
+                <pic:pic xmlns:pic="http://schemas.openxmlformats.org/drawingml/2006/picture">
+                  <pic:nvPicPr>
+                    <pic:cNvPr id="1" name=""/>
+                    <pic:cNvPicPr/>
+                  </pic:nvPicPr>
+                  <pic:blipFill>
+                    <a:blip r:embed="rId9"/>
+                    <a:stretch>
+                      <a:fillRect/>
+                    </a:stretch>
+                  </pic:blipFill>
+                  <pic:spPr>
+                    <a:xfrm>
+                      <a:off x="0" y="0"/>
+                      <a:ext cx="4961050" cy="4008467"/>
+                    </a:xfrm>
+                    <a:prstGeom prst="rect">
+                      <a:avLst/>
+                    </a:prstGeom>
+                  </pic:spPr>
+                </pic:pic>
+              </a:graphicData>
+            </a:graphic>
+          </wp:inline>
+        </w:drawing>
       </w:r>
     </w:p>
     <w:p>
       <w:pPr>
-        <w:rPr>
-          <w:sz w:val="28"/>
-          <w:szCs w:val="28"/>
-        </w:rPr>
-      </w:pPr>
-      <w:r>
-        <w:rPr>
-          <w:sz w:val="28"/>
-          <w:szCs w:val="28"/>
-        </w:rPr>
-        <w:t>В рамках лабораторной работы был создан проект разработки ПО. Заданы условия работы над проектом (длительность работы, количество рабочих часов в день и т.п.). Сформулированы задачи, которые должны быть выполнены за время работы над проектом; задачи сгруппированы и определена последовательность их выполнения.</w:t>
-      </w:r>
+        <w:pStyle w:val="a8"/>
+        <w:ind w:left="2124" w:firstLine="708"/>
+        <w:rPr>
+          <w:rFonts w:ascii="Times New Roman" w:hAnsi="Times New Roman"/>
+          <w:sz w:val="28"/>
+          <w:szCs w:val="28"/>
+        </w:rPr>
+      </w:pPr>
+      <w:r>
+        <w:rPr>
+          <w:rFonts w:ascii="Times New Roman" w:hAnsi="Times New Roman"/>
+          <w:sz w:val="28"/>
+          <w:szCs w:val="28"/>
+        </w:rPr>
+        <w:t xml:space="preserve">Рисунок </w:t>
+      </w:r>
+      <w:r>
+        <w:rPr>
+          <w:rFonts w:ascii="Times New Roman" w:hAnsi="Times New Roman"/>
+          <w:sz w:val="28"/>
+          <w:szCs w:val="28"/>
+        </w:rPr>
+        <w:fldChar w:fldCharType="begin"/>
+      </w:r>
+      <w:r>
+        <w:rPr>
+          <w:rFonts w:ascii="Times New Roman" w:hAnsi="Times New Roman"/>
+          <w:sz w:val="28"/>
+          <w:szCs w:val="28"/>
+        </w:rPr>
+        <w:instrText xml:space="preserve"> SEQ Рисунок \* ARABIC </w:instrText>
+      </w:r>
+      <w:r>
+        <w:rPr>
+          <w:rFonts w:ascii="Times New Roman" w:hAnsi="Times New Roman"/>
+          <w:sz w:val="28"/>
+          <w:szCs w:val="28"/>
+        </w:rPr>
+        <w:fldChar w:fldCharType="separate"/>
+      </w:r>
+      <w:r>
+        <w:rPr>
+          <w:rFonts w:ascii="Times New Roman" w:hAnsi="Times New Roman"/>
+          <w:noProof/>
+          <w:sz w:val="28"/>
+          <w:szCs w:val="28"/>
+        </w:rPr>
+        <w:t>1</w:t>
+      </w:r>
+      <w:r>
+        <w:rPr>
+          <w:rFonts w:ascii="Times New Roman" w:hAnsi="Times New Roman"/>
+          <w:sz w:val="28"/>
+          <w:szCs w:val="28"/>
+        </w:rPr>
+        <w:fldChar w:fldCharType="end"/>
+      </w:r>
+      <w:r>
+        <w:rPr>
+          <w:rFonts w:ascii="Times New Roman" w:hAnsi="Times New Roman"/>
+          <w:sz w:val="28"/>
+          <w:szCs w:val="28"/>
+        </w:rPr>
+        <w:t>. Результат работы программы</w:t>
+      </w:r>
+    </w:p>
+    <w:p/>
+    <w:p/>
+    <w:p>
+      <w:pPr>
+        <w:shd w:val="clear" w:color="auto" w:fill="FFFFFF"/>
+        <w:spacing w:before="60" w:after="100" w:afterAutospacing="1"/>
+        <w:ind w:left="720"/>
+        <w:rPr>
+          <w:color w:val="24292E"/>
+          <w:sz w:val="28"/>
+          <w:szCs w:val="28"/>
+          <w:lang w:eastAsia="ru-RU"/>
+        </w:rPr>
+      </w:pPr>
     </w:p>
     <w:p>
       <w:pPr>
+        <w:shd w:val="clear" w:color="auto" w:fill="FFFFFF"/>
+        <w:spacing w:before="60" w:after="100" w:afterAutospacing="1"/>
+        <w:ind w:left="720"/>
+        <w:rPr>
+          <w:color w:val="24292E"/>
+          <w:sz w:val="28"/>
+          <w:szCs w:val="28"/>
+          <w:lang w:eastAsia="ru-RU"/>
+        </w:rPr>
+      </w:pPr>
+    </w:p>
+    <w:p>
+      <w:pPr>
+        <w:pStyle w:val="1"/>
+      </w:pPr>
+    </w:p>
+    <w:p>
+      <w:pPr>
+        <w:pStyle w:val="1"/>
+      </w:pPr>
+      <w:r>
+        <w:t>Заключение</w:t>
+      </w:r>
+    </w:p>
+    <w:p>
+      <w:pPr>
+        <w:spacing w:line="360" w:lineRule="auto"/>
+      </w:pPr>
+    </w:p>
+    <w:p>
+      <w:pPr>
+        <w:spacing w:line="360" w:lineRule="auto"/>
+      </w:pPr>
+    </w:p>
+    <w:p>
+      <w:pPr>
+        <w:spacing w:line="360" w:lineRule="auto"/>
+        <w:rPr>
+          <w:sz w:val="28"/>
+          <w:szCs w:val="28"/>
+        </w:rPr>
+      </w:pPr>
+      <w:r>
+        <w:rPr>
+          <w:sz w:val="28"/>
+          <w:szCs w:val="28"/>
+        </w:rPr>
+        <w:t>В рамках лабораторной работы был</w:t>
+      </w:r>
+      <w:r>
+        <w:rPr>
+          <w:sz w:val="28"/>
+          <w:szCs w:val="28"/>
+        </w:rPr>
+        <w:t>и изучены два типа сигнала (Гауссовский фильтр, Прямоугольный импульс) и проведена их дискретизация согласно теореме Котельникова</w:t>
+      </w:r>
+      <w:r>
+        <w:rPr>
+          <w:sz w:val="28"/>
+          <w:szCs w:val="28"/>
+        </w:rPr>
+        <w:t>.</w:t>
+      </w:r>
+    </w:p>
+    <w:p>
+      <w:pPr>
         <w:pStyle w:val="af6"/>
+        <w:spacing w:line="240" w:lineRule="auto"/>
         <w:ind w:firstLine="0"/>
       </w:pPr>
-      <w:r>
-        <w:t xml:space="preserve">Также было выявлено, что проект не укладывается в </w:t>
-      </w:r>
-      <w:proofErr w:type="gramStart"/>
-      <w:r>
-        <w:t>сроки.</w:t>
-      </w:r>
-      <w:r>
-        <w:t>(</w:t>
-      </w:r>
-      <w:proofErr w:type="gramEnd"/>
-      <w:r>
-        <w:t>проект должен был быть готов 1 сентября, а по расчету будет готов лишь 1</w:t>
-      </w:r>
-      <w:r>
-        <w:t>4</w:t>
-      </w:r>
-      <w:r>
-        <w:t xml:space="preserve"> числа)</w:t>
-      </w:r>
     </w:p>
     <w:sectPr>
-      <w:footerReference w:type="default" r:id="rId9"/>
+      <w:footerReference w:type="default" r:id="rId10"/>
       <w:pgSz w:w="11906" w:h="16838"/>
       <w:pgMar w:top="1134" w:right="851" w:bottom="1134" w:left="1418" w:header="709" w:footer="709" w:gutter="0"/>
       <w:cols w:space="708"/>
@@ -1017,7 +2226,6 @@
         <w:docPartUnique/>
       </w:docPartObj>
     </w:sdtPr>
-    <w:sdtEndPr/>
     <w:sdtContent>
       <w:p>
         <w:pPr>
@@ -2691,7 +3899,7 @@
         <w:ind w:left="720" w:hanging="360"/>
       </w:pPr>
     </w:lvl>
-    <w:lvl w:ilvl="1" w:tentative="1">
+    <w:lvl w:ilvl="1">
       <w:start w:val="1"/>
       <w:numFmt w:val="decimal"/>
       <w:lvlText w:val="%2."/>
@@ -3015,6 +4223,135 @@
     </w:lvl>
   </w:abstractNum>
   <w:abstractNum w:abstractNumId="18" w15:restartNumberingAfterBreak="0">
+    <w:nsid w:val="6CFE278E"/>
+    <w:multiLevelType w:val="multilevel"/>
+    <w:tmpl w:val="09626CE2"/>
+    <w:lvl w:ilvl="0">
+      <w:start w:val="1"/>
+      <w:numFmt w:val="decimal"/>
+      <w:lvlText w:val="%1."/>
+      <w:lvlJc w:val="left"/>
+      <w:pPr>
+        <w:ind w:left="720" w:hanging="360"/>
+      </w:pPr>
+      <w:rPr>
+        <w:rFonts w:hint="default"/>
+      </w:rPr>
+    </w:lvl>
+    <w:lvl w:ilvl="1">
+      <w:start w:val="1"/>
+      <w:numFmt w:val="decimal"/>
+      <w:isLgl/>
+      <w:lvlText w:val="%1.%2"/>
+      <w:lvlJc w:val="left"/>
+      <w:pPr>
+        <w:ind w:left="720" w:hanging="360"/>
+      </w:pPr>
+      <w:rPr>
+        <w:rFonts w:eastAsiaTheme="minorHAnsi" w:hint="default"/>
+        <w:b/>
+      </w:rPr>
+    </w:lvl>
+    <w:lvl w:ilvl="2">
+      <w:start w:val="1"/>
+      <w:numFmt w:val="decimal"/>
+      <w:isLgl/>
+      <w:lvlText w:val="%1.%2.%3"/>
+      <w:lvlJc w:val="left"/>
+      <w:pPr>
+        <w:ind w:left="1080" w:hanging="720"/>
+      </w:pPr>
+      <w:rPr>
+        <w:rFonts w:eastAsiaTheme="minorHAnsi" w:hint="default"/>
+        <w:b/>
+      </w:rPr>
+    </w:lvl>
+    <w:lvl w:ilvl="3">
+      <w:start w:val="1"/>
+      <w:numFmt w:val="decimal"/>
+      <w:isLgl/>
+      <w:lvlText w:val="%1.%2.%3.%4"/>
+      <w:lvlJc w:val="left"/>
+      <w:pPr>
+        <w:ind w:left="1080" w:hanging="720"/>
+      </w:pPr>
+      <w:rPr>
+        <w:rFonts w:eastAsiaTheme="minorHAnsi" w:hint="default"/>
+        <w:b/>
+      </w:rPr>
+    </w:lvl>
+    <w:lvl w:ilvl="4">
+      <w:start w:val="1"/>
+      <w:numFmt w:val="decimal"/>
+      <w:isLgl/>
+      <w:lvlText w:val="%1.%2.%3.%4.%5"/>
+      <w:lvlJc w:val="left"/>
+      <w:pPr>
+        <w:ind w:left="1440" w:hanging="1080"/>
+      </w:pPr>
+      <w:rPr>
+        <w:rFonts w:eastAsiaTheme="minorHAnsi" w:hint="default"/>
+        <w:b/>
+      </w:rPr>
+    </w:lvl>
+    <w:lvl w:ilvl="5">
+      <w:start w:val="1"/>
+      <w:numFmt w:val="decimal"/>
+      <w:isLgl/>
+      <w:lvlText w:val="%1.%2.%3.%4.%5.%6"/>
+      <w:lvlJc w:val="left"/>
+      <w:pPr>
+        <w:ind w:left="1440" w:hanging="1080"/>
+      </w:pPr>
+      <w:rPr>
+        <w:rFonts w:eastAsiaTheme="minorHAnsi" w:hint="default"/>
+        <w:b/>
+      </w:rPr>
+    </w:lvl>
+    <w:lvl w:ilvl="6">
+      <w:start w:val="1"/>
+      <w:numFmt w:val="decimal"/>
+      <w:isLgl/>
+      <w:lvlText w:val="%1.%2.%3.%4.%5.%6.%7"/>
+      <w:lvlJc w:val="left"/>
+      <w:pPr>
+        <w:ind w:left="1800" w:hanging="1440"/>
+      </w:pPr>
+      <w:rPr>
+        <w:rFonts w:eastAsiaTheme="minorHAnsi" w:hint="default"/>
+        <w:b/>
+      </w:rPr>
+    </w:lvl>
+    <w:lvl w:ilvl="7">
+      <w:start w:val="1"/>
+      <w:numFmt w:val="decimal"/>
+      <w:isLgl/>
+      <w:lvlText w:val="%1.%2.%3.%4.%5.%6.%7.%8"/>
+      <w:lvlJc w:val="left"/>
+      <w:pPr>
+        <w:ind w:left="1800" w:hanging="1440"/>
+      </w:pPr>
+      <w:rPr>
+        <w:rFonts w:eastAsiaTheme="minorHAnsi" w:hint="default"/>
+        <w:b/>
+      </w:rPr>
+    </w:lvl>
+    <w:lvl w:ilvl="8">
+      <w:start w:val="1"/>
+      <w:numFmt w:val="decimal"/>
+      <w:isLgl/>
+      <w:lvlText w:val="%1.%2.%3.%4.%5.%6.%7.%8.%9"/>
+      <w:lvlJc w:val="left"/>
+      <w:pPr>
+        <w:ind w:left="2160" w:hanging="1800"/>
+      </w:pPr>
+      <w:rPr>
+        <w:rFonts w:eastAsiaTheme="minorHAnsi" w:hint="default"/>
+        <w:b/>
+      </w:rPr>
+    </w:lvl>
+  </w:abstractNum>
+  <w:abstractNum w:abstractNumId="19" w15:restartNumberingAfterBreak="0">
     <w:nsid w:val="70CE6863"/>
     <w:multiLevelType w:val="hybridMultilevel"/>
     <w:tmpl w:val="D400BF22"/>
@@ -3100,7 +4437,7 @@
       </w:pPr>
     </w:lvl>
   </w:abstractNum>
-  <w:abstractNum w:abstractNumId="19" w15:restartNumberingAfterBreak="0">
+  <w:abstractNum w:abstractNumId="20" w15:restartNumberingAfterBreak="0">
     <w:nsid w:val="72284446"/>
     <w:multiLevelType w:val="hybridMultilevel"/>
     <w:tmpl w:val="C7E42698"/>
@@ -3213,7 +4550,7 @@
       </w:rPr>
     </w:lvl>
   </w:abstractNum>
-  <w:abstractNum w:abstractNumId="20" w15:restartNumberingAfterBreak="0">
+  <w:abstractNum w:abstractNumId="21" w15:restartNumberingAfterBreak="0">
     <w:nsid w:val="7903373B"/>
     <w:multiLevelType w:val="hybridMultilevel"/>
     <w:tmpl w:val="4094FE5E"/>
@@ -3299,7 +4636,7 @@
       </w:pPr>
     </w:lvl>
   </w:abstractNum>
-  <w:abstractNum w:abstractNumId="21" w15:restartNumberingAfterBreak="0">
+  <w:abstractNum w:abstractNumId="22" w15:restartNumberingAfterBreak="0">
     <w:nsid w:val="7A752C0F"/>
     <w:multiLevelType w:val="hybridMultilevel"/>
     <w:tmpl w:val="97761D0C"/>
@@ -3412,7 +4749,7 @@
       </w:rPr>
     </w:lvl>
   </w:abstractNum>
-  <w:abstractNum w:abstractNumId="22" w15:restartNumberingAfterBreak="0">
+  <w:abstractNum w:abstractNumId="23" w15:restartNumberingAfterBreak="0">
     <w:nsid w:val="7CDB2EF9"/>
     <w:multiLevelType w:val="hybridMultilevel"/>
     <w:tmpl w:val="7CB21628"/>
@@ -3498,7 +4835,7 @@
       </w:pPr>
     </w:lvl>
   </w:abstractNum>
-  <w:abstractNum w:abstractNumId="23" w15:restartNumberingAfterBreak="0">
+  <w:abstractNum w:abstractNumId="24" w15:restartNumberingAfterBreak="0">
     <w:nsid w:val="7E3F053D"/>
     <w:multiLevelType w:val="hybridMultilevel"/>
     <w:tmpl w:val="5C463DE0"/>
@@ -3658,7 +4995,7 @@
     <w:abstractNumId w:val="0"/>
   </w:num>
   <w:num w:numId="8">
-    <w:abstractNumId w:val="23"/>
+    <w:abstractNumId w:val="24"/>
   </w:num>
   <w:num w:numId="9">
     <w:abstractNumId w:val="5"/>
@@ -3676,10 +5013,10 @@
     <w:abstractNumId w:val="3"/>
   </w:num>
   <w:num w:numId="14">
-    <w:abstractNumId w:val="22"/>
+    <w:abstractNumId w:val="23"/>
   </w:num>
   <w:num w:numId="15">
-    <w:abstractNumId w:val="18"/>
+    <w:abstractNumId w:val="19"/>
   </w:num>
   <w:num w:numId="16">
     <w:abstractNumId w:val="12"/>
@@ -3697,7 +5034,7 @@
     <w:abstractNumId w:val="9"/>
   </w:num>
   <w:num w:numId="21">
-    <w:abstractNumId w:val="20"/>
+    <w:abstractNumId w:val="21"/>
     <w:lvlOverride w:ilvl="0">
       <w:startOverride w:val="1"/>
     </w:lvlOverride>
@@ -3727,16 +5064,19 @@
     </w:lvlOverride>
   </w:num>
   <w:num w:numId="22">
-    <w:abstractNumId w:val="21"/>
+    <w:abstractNumId w:val="22"/>
   </w:num>
   <w:num w:numId="23">
     <w:abstractNumId w:val="14"/>
   </w:num>
   <w:num w:numId="24">
-    <w:abstractNumId w:val="19"/>
+    <w:abstractNumId w:val="20"/>
   </w:num>
   <w:num w:numId="25">
     <w:abstractNumId w:val="15"/>
+  </w:num>
+  <w:num w:numId="26">
+    <w:abstractNumId w:val="18"/>
   </w:num>
 </w:numbering>
 </file>

</xml_diff>